<commit_message>
Create Doc of requirements and update Doc  of needs
Versionamento, supostamente não precisa da versão no nome do arquivo, e
foi preciso editar um dos perfis de uso do site.
Documento de requisitos foi preenchido com o que consegui, se poderem
ajudar. GRATO
</commit_message>
<xml_diff>
--- a/Documentacao/Visao Das Necessidades.docx
+++ b/Documentacao/Visao Das Necessidades.docx
@@ -1,6 +1,6 @@
 
 <file path=word/document.xml><?xml version="1.0" encoding="utf-8"?>
-<w:document xmlns:ve="http://schemas.openxmlformats.org/markup-compatibility/2006" xmlns:o="urn:schemas-microsoft-com:office:office" xmlns:r="http://schemas.openxmlformats.org/officeDocument/2006/relationships" xmlns:m="http://schemas.openxmlformats.org/officeDocument/2006/math" xmlns:v="urn:schemas-microsoft-com:vml" xmlns:wp="http://schemas.openxmlformats.org/drawingml/2006/wordprocessingDrawing" xmlns:w10="urn:schemas-microsoft-com:office:word" xmlns:w="http://schemas.openxmlformats.org/wordprocessingml/2006/main" xmlns:wne="http://schemas.microsoft.com/office/word/2006/wordml">
+<w:document xmlns:wpc="http://schemas.microsoft.com/office/word/2010/wordprocessingCanvas" xmlns:mc="http://schemas.openxmlformats.org/markup-compatibility/2006" xmlns:o="urn:schemas-microsoft-com:office:office" xmlns:r="http://schemas.openxmlformats.org/officeDocument/2006/relationships" xmlns:m="http://schemas.openxmlformats.org/officeDocument/2006/math" xmlns:v="urn:schemas-microsoft-com:vml" xmlns:wp14="http://schemas.microsoft.com/office/word/2010/wordprocessingDrawing" xmlns:wp="http://schemas.openxmlformats.org/drawingml/2006/wordprocessingDrawing" xmlns:w10="urn:schemas-microsoft-com:office:word" xmlns:w="http://schemas.openxmlformats.org/wordprocessingml/2006/main" xmlns:w14="http://schemas.microsoft.com/office/word/2010/wordml" xmlns:wpg="http://schemas.microsoft.com/office/word/2010/wordprocessingGroup" xmlns:wpi="http://schemas.microsoft.com/office/word/2010/wordprocessingInk" xmlns:wne="http://schemas.microsoft.com/office/word/2006/wordml" xmlns:wps="http://schemas.microsoft.com/office/word/2010/wordprocessingShape" mc:Ignorable="w14 wp14">
   <w:body>
     <w:p>
       <w:pPr>
@@ -73,17 +73,8 @@
           <w:b/>
           <w:sz w:val="36"/>
         </w:rPr>
-        <w:t xml:space="preserve"> </w:t>
-      </w:r>
-      <w:proofErr w:type="spellStart"/>
-      <w:r>
-        <w:rPr>
-          <w:b/>
-          <w:sz w:val="36"/>
-        </w:rPr>
-        <w:t>Music</w:t>
-      </w:r>
-      <w:proofErr w:type="spellEnd"/>
+        <w:t xml:space="preserve"> Music</w:t>
+      </w:r>
     </w:p>
     <w:p>
       <w:pPr>
@@ -179,7 +170,7 @@
           <w:left w:w="70" w:type="dxa"/>
           <w:right w:w="70" w:type="dxa"/>
         </w:tblCellMar>
-        <w:tblLook w:val="0000"/>
+        <w:tblLook w:val="0000" w:firstRow="0" w:lastRow="0" w:firstColumn="0" w:lastColumn="0" w:noHBand="0" w:noVBand="0"/>
       </w:tblPr>
       <w:tblGrid>
         <w:gridCol w:w="900"/>
@@ -339,7 +330,7 @@
               <w:rPr>
                 <w:lang w:val="pt-BR"/>
               </w:rPr>
-              <w:t>01.00</w:t>
+              <w:t>1.0</w:t>
             </w:r>
           </w:p>
         </w:tc>
@@ -407,12 +398,119 @@
                 <w:lang w:val="pt-BR"/>
               </w:rPr>
             </w:pPr>
+            <w:bookmarkStart w:id="0" w:name="_GoBack"/>
             <w:r>
               <w:rPr>
                 <w:lang w:val="pt-BR"/>
               </w:rPr>
               <w:t>Bruna Sampaio</w:t>
             </w:r>
+            <w:bookmarkEnd w:id="0"/>
+          </w:p>
+        </w:tc>
+      </w:tr>
+      <w:tr>
+        <w:trPr>
+          <w:cantSplit/>
+        </w:trPr>
+        <w:tc>
+          <w:tcPr>
+            <w:tcW w:w="900" w:type="dxa"/>
+          </w:tcPr>
+          <w:p>
+            <w:pPr>
+              <w:pStyle w:val="Cabealho"/>
+              <w:jc w:val="center"/>
+              <w:rPr>
+                <w:lang w:val="pt-BR"/>
+              </w:rPr>
+            </w:pPr>
+            <w:r>
+              <w:rPr>
+                <w:lang w:val="pt-BR"/>
+              </w:rPr>
+              <w:t>1.1</w:t>
+            </w:r>
+          </w:p>
+        </w:tc>
+        <w:tc>
+          <w:tcPr>
+            <w:tcW w:w="1170" w:type="dxa"/>
+          </w:tcPr>
+          <w:p>
+            <w:pPr>
+              <w:pStyle w:val="Cabealho"/>
+              <w:jc w:val="center"/>
+              <w:rPr>
+                <w:lang w:val="pt-BR"/>
+              </w:rPr>
+            </w:pPr>
+          </w:p>
+        </w:tc>
+        <w:tc>
+          <w:tcPr>
+            <w:tcW w:w="1350" w:type="dxa"/>
+          </w:tcPr>
+          <w:p>
+            <w:pPr>
+              <w:pStyle w:val="Cabealho"/>
+              <w:jc w:val="center"/>
+              <w:rPr>
+                <w:lang w:val="pt-BR"/>
+              </w:rPr>
+            </w:pPr>
+            <w:r>
+              <w:rPr>
+                <w:lang w:val="pt-BR"/>
+              </w:rPr>
+              <w:t>08/03/2015</w:t>
+            </w:r>
+          </w:p>
+        </w:tc>
+        <w:tc>
+          <w:tcPr>
+            <w:tcW w:w="3420" w:type="dxa"/>
+          </w:tcPr>
+          <w:p>
+            <w:pPr>
+              <w:pStyle w:val="Cabealho"/>
+              <w:rPr>
+                <w:lang w:val="pt-BR"/>
+              </w:rPr>
+            </w:pPr>
+            <w:r>
+              <w:rPr>
+                <w:lang w:val="pt-BR"/>
+              </w:rPr>
+              <w:t>Atualização do item 4.01</w:t>
+            </w:r>
+          </w:p>
+        </w:tc>
+        <w:tc>
+          <w:tcPr>
+            <w:tcW w:w="3060" w:type="dxa"/>
+          </w:tcPr>
+          <w:p>
+            <w:pPr>
+              <w:pStyle w:val="Cabealho"/>
+              <w:rPr>
+                <w:lang w:val="pt-BR"/>
+              </w:rPr>
+            </w:pPr>
+            <w:r>
+              <w:rPr>
+                <w:lang w:val="pt-BR"/>
+              </w:rPr>
+              <w:t xml:space="preserve">Johann </w:t>
+            </w:r>
+            <w:proofErr w:type="spellStart"/>
+            <w:r>
+              <w:rPr>
+                <w:lang w:val="pt-BR"/>
+              </w:rPr>
+              <w:t>Rosner</w:t>
+            </w:r>
+            <w:proofErr w:type="spellEnd"/>
           </w:p>
         </w:tc>
       </w:tr>
@@ -708,79 +806,6 @@
           </w:p>
         </w:tc>
       </w:tr>
-      <w:tr>
-        <w:trPr>
-          <w:cantSplit/>
-        </w:trPr>
-        <w:tc>
-          <w:tcPr>
-            <w:tcW w:w="900" w:type="dxa"/>
-          </w:tcPr>
-          <w:p>
-            <w:pPr>
-              <w:pStyle w:val="Cabealho"/>
-              <w:jc w:val="center"/>
-              <w:rPr>
-                <w:lang w:val="pt-BR"/>
-              </w:rPr>
-            </w:pPr>
-          </w:p>
-        </w:tc>
-        <w:tc>
-          <w:tcPr>
-            <w:tcW w:w="1170" w:type="dxa"/>
-          </w:tcPr>
-          <w:p>
-            <w:pPr>
-              <w:pStyle w:val="Cabealho"/>
-              <w:jc w:val="center"/>
-              <w:rPr>
-                <w:lang w:val="pt-BR"/>
-              </w:rPr>
-            </w:pPr>
-          </w:p>
-        </w:tc>
-        <w:tc>
-          <w:tcPr>
-            <w:tcW w:w="1350" w:type="dxa"/>
-          </w:tcPr>
-          <w:p>
-            <w:pPr>
-              <w:pStyle w:val="Cabealho"/>
-              <w:jc w:val="center"/>
-              <w:rPr>
-                <w:lang w:val="pt-BR"/>
-              </w:rPr>
-            </w:pPr>
-          </w:p>
-        </w:tc>
-        <w:tc>
-          <w:tcPr>
-            <w:tcW w:w="3420" w:type="dxa"/>
-          </w:tcPr>
-          <w:p>
-            <w:pPr>
-              <w:pStyle w:val="Cabealho"/>
-              <w:rPr>
-                <w:lang w:val="pt-BR"/>
-              </w:rPr>
-            </w:pPr>
-          </w:p>
-        </w:tc>
-        <w:tc>
-          <w:tcPr>
-            <w:tcW w:w="3060" w:type="dxa"/>
-          </w:tcPr>
-          <w:p>
-            <w:pPr>
-              <w:pStyle w:val="Cabealho"/>
-              <w:rPr>
-                <w:lang w:val="pt-BR"/>
-              </w:rPr>
-            </w:pPr>
-          </w:p>
-        </w:tc>
-      </w:tr>
     </w:tbl>
     <w:p>
       <w:pPr>
@@ -801,20 +826,20 @@
           <w:lang w:val="pt-BR"/>
         </w:rPr>
       </w:pPr>
-      <w:bookmarkStart w:id="0" w:name="_Toc29264751"/>
-      <w:bookmarkStart w:id="1" w:name="_Toc31701056"/>
-      <w:bookmarkStart w:id="2" w:name="_Toc32203817"/>
-      <w:bookmarkStart w:id="3" w:name="_Toc49737849"/>
+      <w:bookmarkStart w:id="1" w:name="_Toc29264751"/>
+      <w:bookmarkStart w:id="2" w:name="_Toc31701056"/>
+      <w:bookmarkStart w:id="3" w:name="_Toc32203817"/>
+      <w:bookmarkStart w:id="4" w:name="_Toc49737849"/>
       <w:r>
         <w:rPr>
           <w:lang w:val="pt-BR"/>
         </w:rPr>
         <w:t>Introdução</w:t>
       </w:r>
-      <w:bookmarkEnd w:id="0"/>
       <w:bookmarkEnd w:id="1"/>
       <w:bookmarkEnd w:id="2"/>
       <w:bookmarkEnd w:id="3"/>
+      <w:bookmarkEnd w:id="4"/>
     </w:p>
     <w:p>
       <w:pPr>
@@ -835,14 +860,14 @@
           <w:lang w:val="pt-BR"/>
         </w:rPr>
       </w:pPr>
-      <w:bookmarkStart w:id="4" w:name="_Toc49737850"/>
+      <w:bookmarkStart w:id="5" w:name="_Toc49737850"/>
       <w:r>
         <w:rPr>
           <w:lang w:val="pt-BR"/>
         </w:rPr>
         <w:t>Objetivo do Documento</w:t>
       </w:r>
-      <w:bookmarkEnd w:id="4"/>
+      <w:bookmarkEnd w:id="5"/>
     </w:p>
     <w:p>
       <w:pPr>
@@ -893,22 +918,22 @@
           <w:lang w:val="pt-BR"/>
         </w:rPr>
       </w:pPr>
-      <w:bookmarkStart w:id="5" w:name="_Toc29264755"/>
-      <w:bookmarkStart w:id="6" w:name="_Toc31701060"/>
-      <w:bookmarkStart w:id="7" w:name="_Toc32203821"/>
-      <w:bookmarkStart w:id="8" w:name="_Toc32203942"/>
-      <w:bookmarkStart w:id="9" w:name="_Toc49737852"/>
+      <w:bookmarkStart w:id="6" w:name="_Toc29264755"/>
+      <w:bookmarkStart w:id="7" w:name="_Toc31701060"/>
+      <w:bookmarkStart w:id="8" w:name="_Toc32203821"/>
+      <w:bookmarkStart w:id="9" w:name="_Toc32203942"/>
+      <w:bookmarkStart w:id="10" w:name="_Toc49737852"/>
       <w:r>
         <w:rPr>
           <w:lang w:val="pt-BR"/>
         </w:rPr>
         <w:t>Referências</w:t>
       </w:r>
-      <w:bookmarkEnd w:id="5"/>
       <w:bookmarkEnd w:id="6"/>
       <w:bookmarkEnd w:id="7"/>
       <w:bookmarkEnd w:id="8"/>
       <w:bookmarkEnd w:id="9"/>
+      <w:bookmarkEnd w:id="10"/>
     </w:p>
     <w:p>
       <w:pPr>
@@ -983,30 +1008,30 @@
           <w:lang w:val="pt-BR"/>
         </w:rPr>
       </w:pPr>
-      <w:bookmarkStart w:id="10" w:name="_Toc28671944"/>
-      <w:bookmarkStart w:id="11" w:name="_Toc28671990"/>
-      <w:bookmarkStart w:id="12" w:name="_Toc29264756"/>
-      <w:bookmarkStart w:id="13" w:name="_Toc31701061"/>
-      <w:bookmarkStart w:id="14" w:name="_Toc32203822"/>
-      <w:bookmarkStart w:id="15" w:name="_Toc49737853"/>
+      <w:bookmarkStart w:id="11" w:name="_Toc28671944"/>
+      <w:bookmarkStart w:id="12" w:name="_Toc28671990"/>
+      <w:bookmarkStart w:id="13" w:name="_Toc29264756"/>
+      <w:bookmarkStart w:id="14" w:name="_Toc31701061"/>
+      <w:bookmarkStart w:id="15" w:name="_Toc32203822"/>
+      <w:bookmarkStart w:id="16" w:name="_Toc49737853"/>
       <w:r>
         <w:rPr>
           <w:lang w:val="pt-BR"/>
         </w:rPr>
         <w:t>Partes Envolvidas</w:t>
       </w:r>
-      <w:bookmarkEnd w:id="10"/>
       <w:bookmarkEnd w:id="11"/>
       <w:bookmarkEnd w:id="12"/>
       <w:bookmarkEnd w:id="13"/>
       <w:bookmarkEnd w:id="14"/>
+      <w:bookmarkEnd w:id="15"/>
       <w:r>
         <w:rPr>
           <w:lang w:val="pt-BR"/>
         </w:rPr>
         <w:t xml:space="preserve"> e Usuários</w:t>
       </w:r>
-      <w:bookmarkEnd w:id="15"/>
+      <w:bookmarkEnd w:id="16"/>
     </w:p>
     <w:p>
       <w:pPr>
@@ -1033,7 +1058,7 @@
           <w:left w:w="70" w:type="dxa"/>
           <w:right w:w="70" w:type="dxa"/>
         </w:tblCellMar>
-        <w:tblLook w:val="0000"/>
+        <w:tblLook w:val="0000" w:firstRow="0" w:lastRow="0" w:firstColumn="0" w:lastColumn="0" w:noHBand="0" w:noVBand="0"/>
       </w:tblPr>
       <w:tblGrid>
         <w:gridCol w:w="2072"/>
@@ -1538,7 +1563,7 @@
           <w:lang w:val="pt-BR"/>
         </w:rPr>
       </w:pPr>
-      <w:bookmarkStart w:id="16" w:name="_Toc49737854"/>
+      <w:bookmarkStart w:id="17" w:name="_Toc49737854"/>
       <w:r>
         <w:rPr>
           <w:lang w:val="pt-BR"/>
@@ -1568,7 +1593,7 @@
         <w:lastRenderedPageBreak/>
         <w:t>Posicionamento</w:t>
       </w:r>
-      <w:bookmarkEnd w:id="16"/>
+      <w:bookmarkEnd w:id="17"/>
     </w:p>
     <w:p>
       <w:pPr>
@@ -1592,20 +1617,20 @@
           <w:lang w:val="pt-BR"/>
         </w:rPr>
       </w:pPr>
-      <w:bookmarkStart w:id="17" w:name="_Toc31701064"/>
-      <w:bookmarkStart w:id="18" w:name="_Toc32203825"/>
-      <w:bookmarkStart w:id="19" w:name="_Toc47404348"/>
-      <w:bookmarkStart w:id="20" w:name="_Toc49737855"/>
+      <w:bookmarkStart w:id="18" w:name="_Toc31701064"/>
+      <w:bookmarkStart w:id="19" w:name="_Toc32203825"/>
+      <w:bookmarkStart w:id="20" w:name="_Toc47404348"/>
+      <w:bookmarkStart w:id="21" w:name="_Toc49737855"/>
       <w:r>
         <w:rPr>
           <w:lang w:val="pt-BR"/>
         </w:rPr>
         <w:t>Sentença do Problema</w:t>
       </w:r>
-      <w:bookmarkEnd w:id="17"/>
       <w:bookmarkEnd w:id="18"/>
       <w:bookmarkEnd w:id="19"/>
       <w:bookmarkEnd w:id="20"/>
+      <w:bookmarkEnd w:id="21"/>
     </w:p>
     <w:tbl>
       <w:tblPr>
@@ -1624,7 +1649,7 @@
           <w:left w:w="70" w:type="dxa"/>
           <w:right w:w="70" w:type="dxa"/>
         </w:tblCellMar>
-        <w:tblLook w:val="0000"/>
+        <w:tblLook w:val="0000" w:firstRow="0" w:lastRow="0" w:firstColumn="0" w:lastColumn="0" w:noHBand="0" w:noVBand="0"/>
       </w:tblPr>
       <w:tblGrid>
         <w:gridCol w:w="3240"/>
@@ -1827,7 +1852,7 @@
           <w:lang w:val="pt-BR"/>
         </w:rPr>
       </w:pPr>
-      <w:bookmarkStart w:id="21" w:name="_Toc29264759"/>
+      <w:bookmarkStart w:id="22" w:name="_Toc29264759"/>
     </w:p>
     <w:p>
       <w:pPr>
@@ -1841,22 +1866,22 @@
           <w:lang w:val="pt-BR"/>
         </w:rPr>
       </w:pPr>
-      <w:bookmarkStart w:id="22" w:name="_Toc29264760"/>
-      <w:bookmarkStart w:id="23" w:name="_Toc31701066"/>
-      <w:bookmarkStart w:id="24" w:name="_Toc32203827"/>
-      <w:bookmarkStart w:id="25" w:name="_Toc47404350"/>
-      <w:bookmarkStart w:id="26" w:name="_Toc49737856"/>
+      <w:bookmarkStart w:id="23" w:name="_Toc29264760"/>
+      <w:bookmarkStart w:id="24" w:name="_Toc31701066"/>
+      <w:bookmarkStart w:id="25" w:name="_Toc32203827"/>
+      <w:bookmarkStart w:id="26" w:name="_Toc47404350"/>
+      <w:bookmarkStart w:id="27" w:name="_Toc49737856"/>
       <w:r>
         <w:rPr>
           <w:lang w:val="pt-BR"/>
         </w:rPr>
         <w:t>Visão da Situação Atual</w:t>
       </w:r>
-      <w:bookmarkEnd w:id="22"/>
       <w:bookmarkEnd w:id="23"/>
       <w:bookmarkEnd w:id="24"/>
       <w:bookmarkEnd w:id="25"/>
       <w:bookmarkEnd w:id="26"/>
+      <w:bookmarkEnd w:id="27"/>
     </w:p>
     <w:p>
       <w:pPr>
@@ -1946,19 +1971,19 @@
           <w:lang w:val="pt-BR"/>
         </w:rPr>
       </w:pPr>
-      <w:bookmarkStart w:id="27" w:name="_Toc31701065"/>
-      <w:bookmarkStart w:id="28" w:name="_Toc32203826"/>
-      <w:bookmarkStart w:id="29" w:name="_Toc49737857"/>
+      <w:bookmarkStart w:id="28" w:name="_Toc31701065"/>
+      <w:bookmarkStart w:id="29" w:name="_Toc32203826"/>
+      <w:bookmarkStart w:id="30" w:name="_Toc49737857"/>
       <w:r>
         <w:rPr>
           <w:lang w:val="pt-BR"/>
         </w:rPr>
         <w:t>Necessidades dos Envolvidos</w:t>
       </w:r>
-      <w:bookmarkEnd w:id="21"/>
-      <w:bookmarkEnd w:id="27"/>
+      <w:bookmarkEnd w:id="22"/>
       <w:bookmarkEnd w:id="28"/>
       <w:bookmarkEnd w:id="29"/>
+      <w:bookmarkEnd w:id="30"/>
     </w:p>
     <w:p>
       <w:pPr>
@@ -2213,7 +2238,7 @@
         <w:tblStyle w:val="Tabelacomgrade"/>
         <w:tblW w:w="0" w:type="auto"/>
         <w:tblInd w:w="675" w:type="dxa"/>
-        <w:tblLook w:val="04A0"/>
+        <w:tblLook w:val="04A0" w:firstRow="1" w:lastRow="0" w:firstColumn="1" w:lastColumn="0" w:noHBand="0" w:noVBand="1"/>
       </w:tblPr>
       <w:tblGrid>
         <w:gridCol w:w="9437"/>
@@ -2285,8 +2310,17 @@
                 <w:color w:val="auto"/>
                 <w:lang w:val="pt-BR"/>
               </w:rPr>
-              <w:t>Produtoras &amp; Estúdios.</w:t>
+              <w:t xml:space="preserve">Produtoras, Estúdios &amp; </w:t>
             </w:r>
+            <w:proofErr w:type="gramStart"/>
+            <w:r>
+              <w:rPr>
+                <w:color w:val="auto"/>
+                <w:lang w:val="pt-BR"/>
+              </w:rPr>
+              <w:t>Estabelecimentos</w:t>
+            </w:r>
+            <w:proofErr w:type="gramEnd"/>
           </w:p>
         </w:tc>
       </w:tr>
@@ -2469,7 +2503,45 @@
           <w:sz w:val="20"/>
           <w:lang w:val="pt-BR"/>
         </w:rPr>
-        <w:t xml:space="preserve"> a </w:t>
+        <w:t xml:space="preserve"> a Sex )</w:t>
+      </w:r>
+    </w:p>
+    <w:p>
+      <w:pPr>
+        <w:spacing w:line="120" w:lineRule="auto"/>
+        <w:rPr>
+          <w:sz w:val="20"/>
+          <w:lang w:val="pt-BR"/>
+        </w:rPr>
+      </w:pPr>
+      <w:r>
+        <w:rPr>
+          <w:lang w:val="pt-BR"/>
+        </w:rPr>
+        <w:tab/>
+      </w:r>
+      <w:r>
+        <w:rPr>
+          <w:b/>
+          <w:sz w:val="28"/>
+          <w:lang w:val="pt-BR"/>
+        </w:rPr>
+        <w:t>(  )</w:t>
+      </w:r>
+      <w:r>
+        <w:rPr>
+          <w:b/>
+          <w:sz w:val="28"/>
+          <w:lang w:val="pt-BR"/>
+        </w:rPr>
+        <w:tab/>
+      </w:r>
+      <w:r>
+        <w:rPr>
+          <w:sz w:val="20"/>
+          <w:lang w:val="pt-BR"/>
+        </w:rPr>
+        <w:t>Processamento Noturno (</w:t>
       </w:r>
       <w:proofErr w:type="spellStart"/>
       <w:r>
@@ -2477,7 +2549,7 @@
           <w:sz w:val="20"/>
           <w:lang w:val="pt-BR"/>
         </w:rPr>
-        <w:t>Sex</w:t>
+        <w:t>Batchs</w:t>
       </w:r>
       <w:proofErr w:type="spellEnd"/>
       <w:r>
@@ -2485,45 +2557,7 @@
           <w:sz w:val="20"/>
           <w:lang w:val="pt-BR"/>
         </w:rPr>
-        <w:t xml:space="preserve"> )</w:t>
-      </w:r>
-    </w:p>
-    <w:p>
-      <w:pPr>
-        <w:spacing w:line="120" w:lineRule="auto"/>
-        <w:rPr>
-          <w:sz w:val="20"/>
-          <w:lang w:val="pt-BR"/>
-        </w:rPr>
-      </w:pPr>
-      <w:r>
-        <w:rPr>
-          <w:lang w:val="pt-BR"/>
-        </w:rPr>
-        <w:tab/>
-      </w:r>
-      <w:r>
-        <w:rPr>
-          <w:b/>
-          <w:sz w:val="28"/>
-          <w:lang w:val="pt-BR"/>
-        </w:rPr>
-        <w:t>(  )</w:t>
-      </w:r>
-      <w:r>
-        <w:rPr>
-          <w:b/>
-          <w:sz w:val="28"/>
-          <w:lang w:val="pt-BR"/>
-        </w:rPr>
-        <w:tab/>
-      </w:r>
-      <w:r>
-        <w:rPr>
-          <w:sz w:val="20"/>
-          <w:lang w:val="pt-BR"/>
-        </w:rPr>
-        <w:t>Processamento Noturno (</w:t>
+        <w:t xml:space="preserve">) . ( 18:00 às 7:00, </w:t>
       </w:r>
       <w:proofErr w:type="spellStart"/>
       <w:r>
@@ -2531,7 +2565,7 @@
           <w:sz w:val="20"/>
           <w:lang w:val="pt-BR"/>
         </w:rPr>
-        <w:t>Batchs</w:t>
+        <w:t>Seg</w:t>
       </w:r>
       <w:proofErr w:type="spellEnd"/>
       <w:r>
@@ -2539,39 +2573,7 @@
           <w:sz w:val="20"/>
           <w:lang w:val="pt-BR"/>
         </w:rPr>
-        <w:t xml:space="preserve">) . ( 18:00 às 7:00, </w:t>
-      </w:r>
-      <w:proofErr w:type="spellStart"/>
-      <w:r>
-        <w:rPr>
-          <w:sz w:val="20"/>
-          <w:lang w:val="pt-BR"/>
-        </w:rPr>
-        <w:t>Seg</w:t>
-      </w:r>
-      <w:proofErr w:type="spellEnd"/>
-      <w:r>
-        <w:rPr>
-          <w:sz w:val="20"/>
-          <w:lang w:val="pt-BR"/>
-        </w:rPr>
-        <w:t xml:space="preserve"> a </w:t>
-      </w:r>
-      <w:proofErr w:type="spellStart"/>
-      <w:r>
-        <w:rPr>
-          <w:sz w:val="20"/>
-          <w:lang w:val="pt-BR"/>
-        </w:rPr>
-        <w:t>Sex</w:t>
-      </w:r>
-      <w:proofErr w:type="spellEnd"/>
-      <w:r>
-        <w:rPr>
-          <w:sz w:val="20"/>
-          <w:lang w:val="pt-BR"/>
-        </w:rPr>
-        <w:t xml:space="preserve"> )</w:t>
+        <w:t xml:space="preserve"> a Sex )</w:t>
       </w:r>
     </w:p>
     <w:p>
@@ -4162,14 +4164,14 @@
           <w:lang w:val="pt-BR"/>
         </w:rPr>
       </w:pPr>
-      <w:bookmarkStart w:id="30" w:name="_Toc49737858"/>
+      <w:bookmarkStart w:id="31" w:name="_Toc49737858"/>
       <w:r>
         <w:rPr>
           <w:lang w:val="pt-BR"/>
         </w:rPr>
         <w:t>Premissas e Restrições</w:t>
       </w:r>
-      <w:bookmarkEnd w:id="30"/>
+      <w:bookmarkEnd w:id="31"/>
     </w:p>
     <w:p>
       <w:pPr>
@@ -4289,8 +4291,6 @@
         </w:rPr>
         <w:t xml:space="preserve"> deve ser liberado até 01/04/201</w:t>
       </w:r>
-      <w:bookmarkStart w:id="31" w:name="_GoBack"/>
-      <w:bookmarkEnd w:id="31"/>
       <w:r>
         <w:rPr>
           <w:lang w:val="pt-BR"/>
@@ -4521,9 +4521,9 @@
       </w:r>
     </w:p>
     <w:sectPr>
-      <w:headerReference w:type="default" r:id="rId8"/>
-      <w:footerReference w:type="default" r:id="rId9"/>
-      <w:headerReference w:type="first" r:id="rId10"/>
+      <w:headerReference w:type="default" r:id="rId9"/>
+      <w:footerReference w:type="default" r:id="rId10"/>
+      <w:headerReference w:type="first" r:id="rId11"/>
       <w:pgSz w:w="12240" w:h="15840" w:code="1"/>
       <w:pgMar w:top="2127" w:right="1134" w:bottom="1440" w:left="1134" w:header="720" w:footer="720" w:gutter="0"/>
       <w:cols w:space="720"/>
@@ -4535,7 +4535,7 @@
 </file>
 
 <file path=word/endnotes.xml><?xml version="1.0" encoding="utf-8"?>
-<w:endnotes xmlns:ve="http://schemas.openxmlformats.org/markup-compatibility/2006" xmlns:o="urn:schemas-microsoft-com:office:office" xmlns:r="http://schemas.openxmlformats.org/officeDocument/2006/relationships" xmlns:m="http://schemas.openxmlformats.org/officeDocument/2006/math" xmlns:v="urn:schemas-microsoft-com:vml" xmlns:wp="http://schemas.openxmlformats.org/drawingml/2006/wordprocessingDrawing" xmlns:w10="urn:schemas-microsoft-com:office:word" xmlns:w="http://schemas.openxmlformats.org/wordprocessingml/2006/main" xmlns:wne="http://schemas.microsoft.com/office/word/2006/wordml">
+<w:endnotes xmlns:wpc="http://schemas.microsoft.com/office/word/2010/wordprocessingCanvas" xmlns:mc="http://schemas.openxmlformats.org/markup-compatibility/2006" xmlns:o="urn:schemas-microsoft-com:office:office" xmlns:r="http://schemas.openxmlformats.org/officeDocument/2006/relationships" xmlns:m="http://schemas.openxmlformats.org/officeDocument/2006/math" xmlns:v="urn:schemas-microsoft-com:vml" xmlns:wp14="http://schemas.microsoft.com/office/word/2010/wordprocessingDrawing" xmlns:wp="http://schemas.openxmlformats.org/drawingml/2006/wordprocessingDrawing" xmlns:w10="urn:schemas-microsoft-com:office:word" xmlns:w="http://schemas.openxmlformats.org/wordprocessingml/2006/main" xmlns:w14="http://schemas.microsoft.com/office/word/2010/wordml" xmlns:wpg="http://schemas.microsoft.com/office/word/2010/wordprocessingGroup" xmlns:wpi="http://schemas.microsoft.com/office/word/2010/wordprocessingInk" xmlns:wne="http://schemas.microsoft.com/office/word/2006/wordml" xmlns:wps="http://schemas.microsoft.com/office/word/2010/wordprocessingShape" mc:Ignorable="w14 wp14">
   <w:endnote w:type="separator" w:id="-1">
     <w:p>
       <w:pPr>
@@ -4560,7 +4560,7 @@
 </file>
 
 <file path=word/footer1.xml><?xml version="1.0" encoding="utf-8"?>
-<w:ftr xmlns:ve="http://schemas.openxmlformats.org/markup-compatibility/2006" xmlns:o="urn:schemas-microsoft-com:office:office" xmlns:r="http://schemas.openxmlformats.org/officeDocument/2006/relationships" xmlns:m="http://schemas.openxmlformats.org/officeDocument/2006/math" xmlns:v="urn:schemas-microsoft-com:vml" xmlns:wp="http://schemas.openxmlformats.org/drawingml/2006/wordprocessingDrawing" xmlns:w10="urn:schemas-microsoft-com:office:word" xmlns:w="http://schemas.openxmlformats.org/wordprocessingml/2006/main" xmlns:wne="http://schemas.microsoft.com/office/word/2006/wordml">
+<w:ftr xmlns:wpc="http://schemas.microsoft.com/office/word/2010/wordprocessingCanvas" xmlns:mc="http://schemas.openxmlformats.org/markup-compatibility/2006" xmlns:o="urn:schemas-microsoft-com:office:office" xmlns:r="http://schemas.openxmlformats.org/officeDocument/2006/relationships" xmlns:m="http://schemas.openxmlformats.org/officeDocument/2006/math" xmlns:v="urn:schemas-microsoft-com:vml" xmlns:wp14="http://schemas.microsoft.com/office/word/2010/wordprocessingDrawing" xmlns:wp="http://schemas.openxmlformats.org/drawingml/2006/wordprocessingDrawing" xmlns:w10="urn:schemas-microsoft-com:office:word" xmlns:w="http://schemas.openxmlformats.org/wordprocessingml/2006/main" xmlns:w14="http://schemas.microsoft.com/office/word/2010/wordml" xmlns:wpg="http://schemas.microsoft.com/office/word/2010/wordprocessingGroup" xmlns:wpi="http://schemas.microsoft.com/office/word/2010/wordprocessingInk" xmlns:wne="http://schemas.microsoft.com/office/word/2006/wordml" xmlns:wps="http://schemas.microsoft.com/office/word/2010/wordprocessingShape" mc:Ignorable="w14 wp14">
   <w:p>
     <w:pPr>
       <w:pStyle w:val="Rodap"/>
@@ -4617,7 +4617,7 @@
         <w:noProof/>
         <w:sz w:val="20"/>
       </w:rPr>
-      <w:t>3</w:t>
+      <w:t>2</w:t>
     </w:r>
     <w:r>
       <w:rPr>
@@ -4673,7 +4673,7 @@
 </file>
 
 <file path=word/footnotes.xml><?xml version="1.0" encoding="utf-8"?>
-<w:footnotes xmlns:ve="http://schemas.openxmlformats.org/markup-compatibility/2006" xmlns:o="urn:schemas-microsoft-com:office:office" xmlns:r="http://schemas.openxmlformats.org/officeDocument/2006/relationships" xmlns:m="http://schemas.openxmlformats.org/officeDocument/2006/math" xmlns:v="urn:schemas-microsoft-com:vml" xmlns:wp="http://schemas.openxmlformats.org/drawingml/2006/wordprocessingDrawing" xmlns:w10="urn:schemas-microsoft-com:office:word" xmlns:w="http://schemas.openxmlformats.org/wordprocessingml/2006/main" xmlns:wne="http://schemas.microsoft.com/office/word/2006/wordml">
+<w:footnotes xmlns:wpc="http://schemas.microsoft.com/office/word/2010/wordprocessingCanvas" xmlns:mc="http://schemas.openxmlformats.org/markup-compatibility/2006" xmlns:o="urn:schemas-microsoft-com:office:office" xmlns:r="http://schemas.openxmlformats.org/officeDocument/2006/relationships" xmlns:m="http://schemas.openxmlformats.org/officeDocument/2006/math" xmlns:v="urn:schemas-microsoft-com:vml" xmlns:wp14="http://schemas.microsoft.com/office/word/2010/wordprocessingDrawing" xmlns:wp="http://schemas.openxmlformats.org/drawingml/2006/wordprocessingDrawing" xmlns:w10="urn:schemas-microsoft-com:office:word" xmlns:w="http://schemas.openxmlformats.org/wordprocessingml/2006/main" xmlns:w14="http://schemas.microsoft.com/office/word/2010/wordml" xmlns:wpg="http://schemas.microsoft.com/office/word/2010/wordprocessingGroup" xmlns:wpi="http://schemas.microsoft.com/office/word/2010/wordprocessingInk" xmlns:wne="http://schemas.microsoft.com/office/word/2006/wordml" xmlns:wps="http://schemas.microsoft.com/office/word/2010/wordprocessingShape" mc:Ignorable="w14 wp14">
   <w:footnote w:type="separator" w:id="-1">
     <w:p>
       <w:pPr>
@@ -4698,7 +4698,7 @@
 </file>
 
 <file path=word/header1.xml><?xml version="1.0" encoding="utf-8"?>
-<w:hdr xmlns:ve="http://schemas.openxmlformats.org/markup-compatibility/2006" xmlns:o="urn:schemas-microsoft-com:office:office" xmlns:r="http://schemas.openxmlformats.org/officeDocument/2006/relationships" xmlns:m="http://schemas.openxmlformats.org/officeDocument/2006/math" xmlns:v="urn:schemas-microsoft-com:vml" xmlns:wp="http://schemas.openxmlformats.org/drawingml/2006/wordprocessingDrawing" xmlns:w10="urn:schemas-microsoft-com:office:word" xmlns:w="http://schemas.openxmlformats.org/wordprocessingml/2006/main" xmlns:wne="http://schemas.microsoft.com/office/word/2006/wordml">
+<w:hdr xmlns:wpc="http://schemas.microsoft.com/office/word/2010/wordprocessingCanvas" xmlns:mc="http://schemas.openxmlformats.org/markup-compatibility/2006" xmlns:o="urn:schemas-microsoft-com:office:office" xmlns:r="http://schemas.openxmlformats.org/officeDocument/2006/relationships" xmlns:m="http://schemas.openxmlformats.org/officeDocument/2006/math" xmlns:v="urn:schemas-microsoft-com:vml" xmlns:wp14="http://schemas.microsoft.com/office/word/2010/wordprocessingDrawing" xmlns:wp="http://schemas.openxmlformats.org/drawingml/2006/wordprocessingDrawing" xmlns:w10="urn:schemas-microsoft-com:office:word" xmlns:w="http://schemas.openxmlformats.org/wordprocessingml/2006/main" xmlns:w14="http://schemas.microsoft.com/office/word/2010/wordml" xmlns:wpg="http://schemas.microsoft.com/office/word/2010/wordprocessingGroup" xmlns:wpi="http://schemas.microsoft.com/office/word/2010/wordprocessingInk" xmlns:wne="http://schemas.microsoft.com/office/word/2006/wordml" xmlns:wps="http://schemas.microsoft.com/office/word/2010/wordprocessingShape" mc:Ignorable="w14 wp14">
   <w:p>
     <w:pPr>
       <w:pStyle w:val="Rodap"/>
@@ -4742,7 +4742,7 @@
                   <a:blip r:embed="rId1">
                     <a:extLst>
                       <a:ext uri="{28A0092B-C50C-407E-A947-70E740481C1C}">
-                        <a14:useLocalDpi xmlns:a14="http://schemas.microsoft.com/office/drawing/2010/main" xmlns:wps="http://schemas.microsoft.com/office/word/2010/wordprocessingShape" xmlns:wpi="http://schemas.microsoft.com/office/word/2010/wordprocessingInk" xmlns:wpg="http://schemas.microsoft.com/office/word/2010/wordprocessingGroup" xmlns:w14="http://schemas.microsoft.com/office/word/2010/wordml" xmlns:w="http://schemas.openxmlformats.org/wordprocessingml/2006/main" xmlns:w10="urn:schemas-microsoft-com:office:word" xmlns:wp14="http://schemas.microsoft.com/office/word/2010/wordprocessingDrawing" xmlns:v="urn:schemas-microsoft-com:vml" xmlns:o="urn:schemas-microsoft-com:office:office" xmlns:mv="urn:schemas-microsoft-com:mac:vml" xmlns:mc="http://schemas.openxmlformats.org/markup-compatibility/2006" xmlns:mo="http://schemas.microsoft.com/office/mac/office/2008/main" xmlns:wpc="http://schemas.microsoft.com/office/word/2010/wordprocessingCanvas" xmlns="" val="0"/>
+                        <a14:useLocalDpi xmlns:a14="http://schemas.microsoft.com/office/drawing/2010/main" val="0"/>
                       </a:ext>
                     </a:extLst>
                   </a:blip>
@@ -4798,7 +4798,7 @@
 </file>
 
 <file path=word/header2.xml><?xml version="1.0" encoding="utf-8"?>
-<w:hdr xmlns:ve="http://schemas.openxmlformats.org/markup-compatibility/2006" xmlns:o="urn:schemas-microsoft-com:office:office" xmlns:r="http://schemas.openxmlformats.org/officeDocument/2006/relationships" xmlns:m="http://schemas.openxmlformats.org/officeDocument/2006/math" xmlns:v="urn:schemas-microsoft-com:vml" xmlns:wp="http://schemas.openxmlformats.org/drawingml/2006/wordprocessingDrawing" xmlns:w10="urn:schemas-microsoft-com:office:word" xmlns:w="http://schemas.openxmlformats.org/wordprocessingml/2006/main" xmlns:wne="http://schemas.microsoft.com/office/word/2006/wordml">
+<w:hdr xmlns:wpc="http://schemas.microsoft.com/office/word/2010/wordprocessingCanvas" xmlns:mc="http://schemas.openxmlformats.org/markup-compatibility/2006" xmlns:o="urn:schemas-microsoft-com:office:office" xmlns:r="http://schemas.openxmlformats.org/officeDocument/2006/relationships" xmlns:m="http://schemas.openxmlformats.org/officeDocument/2006/math" xmlns:v="urn:schemas-microsoft-com:vml" xmlns:wp14="http://schemas.microsoft.com/office/word/2010/wordprocessingDrawing" xmlns:wp="http://schemas.openxmlformats.org/drawingml/2006/wordprocessingDrawing" xmlns:w10="urn:schemas-microsoft-com:office:word" xmlns:w="http://schemas.openxmlformats.org/wordprocessingml/2006/main" xmlns:w14="http://schemas.microsoft.com/office/word/2010/wordml" xmlns:wpg="http://schemas.microsoft.com/office/word/2010/wordprocessingGroup" xmlns:wpi="http://schemas.microsoft.com/office/word/2010/wordprocessingInk" xmlns:wne="http://schemas.microsoft.com/office/word/2006/wordml" xmlns:wps="http://schemas.microsoft.com/office/word/2010/wordprocessingShape" mc:Ignorable="w14 wp14">
   <w:p>
     <w:pPr>
       <w:pStyle w:val="Rodap"/>
@@ -4843,7 +4843,7 @@
                   <a:blip r:embed="rId1">
                     <a:extLst>
                       <a:ext uri="{28A0092B-C50C-407E-A947-70E740481C1C}">
-                        <a14:useLocalDpi xmlns:a14="http://schemas.microsoft.com/office/drawing/2010/main" xmlns:wps="http://schemas.microsoft.com/office/word/2010/wordprocessingShape" xmlns:wpi="http://schemas.microsoft.com/office/word/2010/wordprocessingInk" xmlns:wpg="http://schemas.microsoft.com/office/word/2010/wordprocessingGroup" xmlns:w14="http://schemas.microsoft.com/office/word/2010/wordml" xmlns:w="http://schemas.openxmlformats.org/wordprocessingml/2006/main" xmlns:w10="urn:schemas-microsoft-com:office:word" xmlns:wp14="http://schemas.microsoft.com/office/word/2010/wordprocessingDrawing" xmlns:v="urn:schemas-microsoft-com:vml" xmlns:o="urn:schemas-microsoft-com:office:office" xmlns:mv="urn:schemas-microsoft-com:mac:vml" xmlns:mc="http://schemas.openxmlformats.org/markup-compatibility/2006" xmlns:mo="http://schemas.microsoft.com/office/mac/office/2008/main" xmlns:wpc="http://schemas.microsoft.com/office/word/2010/wordprocessingCanvas" xmlns="" val="0"/>
+                        <a14:useLocalDpi xmlns:a14="http://schemas.microsoft.com/office/drawing/2010/main" val="0"/>
                       </a:ext>
                     </a:extLst>
                   </a:blip>
@@ -4908,7 +4908,7 @@
 </file>
 
 <file path=word/numbering.xml><?xml version="1.0" encoding="utf-8"?>
-<w:numbering xmlns:ve="http://schemas.openxmlformats.org/markup-compatibility/2006" xmlns:o="urn:schemas-microsoft-com:office:office" xmlns:r="http://schemas.openxmlformats.org/officeDocument/2006/relationships" xmlns:m="http://schemas.openxmlformats.org/officeDocument/2006/math" xmlns:v="urn:schemas-microsoft-com:vml" xmlns:wp="http://schemas.openxmlformats.org/drawingml/2006/wordprocessingDrawing" xmlns:w10="urn:schemas-microsoft-com:office:word" xmlns:w="http://schemas.openxmlformats.org/wordprocessingml/2006/main" xmlns:wne="http://schemas.microsoft.com/office/word/2006/wordml">
+<w:numbering xmlns:wpc="http://schemas.microsoft.com/office/word/2010/wordprocessingCanvas" xmlns:mc="http://schemas.openxmlformats.org/markup-compatibility/2006" xmlns:o="urn:schemas-microsoft-com:office:office" xmlns:r="http://schemas.openxmlformats.org/officeDocument/2006/relationships" xmlns:m="http://schemas.openxmlformats.org/officeDocument/2006/math" xmlns:v="urn:schemas-microsoft-com:vml" xmlns:wp14="http://schemas.microsoft.com/office/word/2010/wordprocessingDrawing" xmlns:wp="http://schemas.openxmlformats.org/drawingml/2006/wordprocessingDrawing" xmlns:w10="urn:schemas-microsoft-com:office:word" xmlns:w="http://schemas.openxmlformats.org/wordprocessingml/2006/main" xmlns:w14="http://schemas.microsoft.com/office/word/2010/wordml" xmlns:wpg="http://schemas.microsoft.com/office/word/2010/wordprocessingGroup" xmlns:wpi="http://schemas.microsoft.com/office/word/2010/wordprocessingInk" xmlns:wne="http://schemas.microsoft.com/office/word/2006/wordml" xmlns:wps="http://schemas.microsoft.com/office/word/2010/wordprocessingShape" mc:Ignorable="w14 wp14">
   <w:abstractNum w:abstractNumId="0">
     <w:nsid w:val="00000002"/>
     <w:multiLevelType w:val="multilevel"/>
@@ -6200,7 +6200,7 @@
 </file>
 
 <file path=word/styles.xml><?xml version="1.0" encoding="utf-8"?>
-<w:styles xmlns:r="http://schemas.openxmlformats.org/officeDocument/2006/relationships" xmlns:w="http://schemas.openxmlformats.org/wordprocessingml/2006/main">
+<w:styles xmlns:mc="http://schemas.openxmlformats.org/markup-compatibility/2006" xmlns:r="http://schemas.openxmlformats.org/officeDocument/2006/relationships" xmlns:w="http://schemas.openxmlformats.org/wordprocessingml/2006/main" xmlns:w14="http://schemas.microsoft.com/office/word/2010/wordml" mc:Ignorable="w14">
   <w:docDefaults>
     <w:rPrDefault>
       <w:rPr>
@@ -6532,7 +6532,6 @@
     <w:uiPriority w:val="99"/>
     <w:semiHidden/>
     <w:unhideWhenUsed/>
-    <w:qFormat/>
     <w:tblPr>
       <w:tblInd w:w="0" w:type="dxa"/>
       <w:tblCellMar>
@@ -6990,7 +6989,6 @@
     <w:uiPriority w:val="59"/>
     <w:rsid w:val="000625BC"/>
     <w:tblPr>
-      <w:tblInd w:w="0" w:type="dxa"/>
       <w:tblBorders>
         <w:top w:val="single" w:sz="4" w:space="0" w:color="000000" w:themeColor="text1"/>
         <w:left w:val="single" w:sz="4" w:space="0" w:color="000000" w:themeColor="text1"/>
@@ -6999,12 +6997,6 @@
         <w:insideH w:val="single" w:sz="4" w:space="0" w:color="000000" w:themeColor="text1"/>
         <w:insideV w:val="single" w:sz="4" w:space="0" w:color="000000" w:themeColor="text1"/>
       </w:tblBorders>
-      <w:tblCellMar>
-        <w:top w:w="0" w:type="dxa"/>
-        <w:left w:w="108" w:type="dxa"/>
-        <w:bottom w:w="0" w:type="dxa"/>
-        <w:right w:w="108" w:type="dxa"/>
-      </w:tblCellMar>
     </w:tblPr>
   </w:style>
   <w:style w:type="paragraph" w:styleId="PargrafodaLista">
@@ -7022,7 +7014,7 @@
 </file>
 
 <file path=word/stylesWithEffects.xml><?xml version="1.0" encoding="utf-8"?>
-<w:styles xmlns:wpc="http://schemas.microsoft.com/office/word/2010/wordprocessingCanvas" xmlns:mo="http://schemas.microsoft.com/office/mac/office/2008/main" xmlns:mc="http://schemas.openxmlformats.org/markup-compatibility/2006" xmlns:mv="urn:schemas-microsoft-com:mac:vml" xmlns:o="urn:schemas-microsoft-com:office:office" xmlns:r="http://schemas.openxmlformats.org/officeDocument/2006/relationships" xmlns:m="http://schemas.openxmlformats.org/officeDocument/2006/math" xmlns:v="urn:schemas-microsoft-com:vml" xmlns:wp14="http://schemas.microsoft.com/office/word/2010/wordprocessingDrawing" xmlns:wp="http://schemas.openxmlformats.org/drawingml/2006/wordprocessingDrawing" xmlns:w10="urn:schemas-microsoft-com:office:word" xmlns:w="http://schemas.openxmlformats.org/wordprocessingml/2006/main" xmlns:w14="http://schemas.microsoft.com/office/word/2010/wordml" xmlns:wpg="http://schemas.microsoft.com/office/word/2010/wordprocessingGroup" xmlns:wpi="http://schemas.microsoft.com/office/word/2010/wordprocessingInk" xmlns:wne="http://schemas.microsoft.com/office/word/2006/wordml" xmlns:wps="http://schemas.microsoft.com/office/word/2010/wordprocessingShape" mc:Ignorable="w14 wp14">
+<w:styles xmlns:wpc="http://schemas.microsoft.com/office/word/2010/wordprocessingCanvas" xmlns:mc="http://schemas.openxmlformats.org/markup-compatibility/2006" xmlns:o="urn:schemas-microsoft-com:office:office" xmlns:r="http://schemas.openxmlformats.org/officeDocument/2006/relationships" xmlns:m="http://schemas.openxmlformats.org/officeDocument/2006/math" xmlns:v="urn:schemas-microsoft-com:vml" xmlns:wp14="http://schemas.microsoft.com/office/word/2010/wordprocessingDrawing" xmlns:wp="http://schemas.openxmlformats.org/drawingml/2006/wordprocessingDrawing" xmlns:w10="urn:schemas-microsoft-com:office:word" xmlns:w="http://schemas.openxmlformats.org/wordprocessingml/2006/main" xmlns:w14="http://schemas.microsoft.com/office/word/2010/wordml" xmlns:wpg="http://schemas.microsoft.com/office/word/2010/wordprocessingGroup" xmlns:wpi="http://schemas.microsoft.com/office/word/2010/wordprocessingInk" xmlns:wne="http://schemas.microsoft.com/office/word/2006/wordml" xmlns:wps="http://schemas.microsoft.com/office/word/2010/wordprocessingShape" mc:Ignorable="w14 wp14">
   <w:docDefaults>
     <w:rPrDefault>
       <w:rPr>
@@ -7032,7 +7024,7 @@
     </w:rPrDefault>
     <w:pPrDefault/>
   </w:docDefaults>
-  <w:latentStyles w:defLockedState="0" w:defUIPriority="99" w:defSemiHidden="1" w:defUnhideWhenUsed="1" w:defQFormat="0" w:count="276">
+  <w:latentStyles w:defLockedState="0" w:defUIPriority="99" w:defSemiHidden="1" w:defUnhideWhenUsed="1" w:defQFormat="0" w:count="267">
     <w:lsdException w:name="Normal" w:semiHidden="0" w:uiPriority="0" w:unhideWhenUsed="0" w:qFormat="1"/>
     <w:lsdException w:name="heading 1" w:semiHidden="0" w:uiPriority="9" w:unhideWhenUsed="0" w:qFormat="1"/>
     <w:lsdException w:name="heading 2" w:semiHidden="0" w:uiPriority="9" w:unhideWhenUsed="0" w:qFormat="1"/>
@@ -7187,7 +7179,7 @@
       <w:lang w:val="pt-PT"/>
     </w:rPr>
   </w:style>
-  <w:style w:type="paragraph" w:styleId="Heading1">
+  <w:style w:type="paragraph" w:styleId="Ttulo1">
     <w:name w:val="heading 1"/>
     <w:basedOn w:val="Normal"/>
     <w:next w:val="Normal"/>
@@ -7210,7 +7202,7 @@
       <w:sz w:val="32"/>
     </w:rPr>
   </w:style>
-  <w:style w:type="paragraph" w:styleId="Heading2">
+  <w:style w:type="paragraph" w:styleId="Ttulo2">
     <w:name w:val="heading 2"/>
     <w:basedOn w:val="Normal"/>
     <w:next w:val="Normal"/>
@@ -7231,7 +7223,7 @@
       <w:sz w:val="28"/>
     </w:rPr>
   </w:style>
-  <w:style w:type="paragraph" w:styleId="Heading3">
+  <w:style w:type="paragraph" w:styleId="Ttulo3">
     <w:name w:val="heading 3"/>
     <w:basedOn w:val="Normal"/>
     <w:next w:val="Normal"/>
@@ -7250,7 +7242,7 @@
       <w:sz w:val="24"/>
     </w:rPr>
   </w:style>
-  <w:style w:type="paragraph" w:styleId="Heading4">
+  <w:style w:type="paragraph" w:styleId="Ttulo4">
     <w:name w:val="heading 4"/>
     <w:basedOn w:val="Normal"/>
     <w:next w:val="Normal"/>
@@ -7264,7 +7256,7 @@
       <w:b/>
     </w:rPr>
   </w:style>
-  <w:style w:type="paragraph" w:styleId="Heading5">
+  <w:style w:type="paragraph" w:styleId="Ttulo5">
     <w:name w:val="heading 5"/>
     <w:basedOn w:val="Normal"/>
     <w:qFormat/>
@@ -7279,7 +7271,7 @@
       <w:lang w:val="en-US"/>
     </w:rPr>
   </w:style>
-  <w:style w:type="paragraph" w:styleId="Heading6">
+  <w:style w:type="paragraph" w:styleId="Ttulo6">
     <w:name w:val="heading 6"/>
     <w:basedOn w:val="Normal"/>
     <w:next w:val="Normal"/>
@@ -7294,7 +7286,7 @@
       <w:b/>
     </w:rPr>
   </w:style>
-  <w:style w:type="paragraph" w:styleId="Heading7">
+  <w:style w:type="paragraph" w:styleId="Ttulo7">
     <w:name w:val="heading 7"/>
     <w:basedOn w:val="Normal"/>
     <w:next w:val="Normal"/>
@@ -7310,7 +7302,7 @@
       <w:sz w:val="20"/>
     </w:rPr>
   </w:style>
-  <w:style w:type="paragraph" w:styleId="Heading8">
+  <w:style w:type="paragraph" w:styleId="Ttulo8">
     <w:name w:val="heading 8"/>
     <w:basedOn w:val="Normal"/>
     <w:next w:val="Normal"/>
@@ -7326,7 +7318,7 @@
       <w:sz w:val="28"/>
     </w:rPr>
   </w:style>
-  <w:style w:type="paragraph" w:styleId="Heading9">
+  <w:style w:type="paragraph" w:styleId="Ttulo9">
     <w:name w:val="heading 9"/>
     <w:basedOn w:val="Normal"/>
     <w:next w:val="Normal"/>
@@ -7343,13 +7335,13 @@
       <w:sz w:val="24"/>
     </w:rPr>
   </w:style>
-  <w:style w:type="character" w:default="1" w:styleId="DefaultParagraphFont">
+  <w:style w:type="character" w:default="1" w:styleId="Fontepargpadro">
     <w:name w:val="Default Paragraph Font"/>
     <w:uiPriority w:val="1"/>
     <w:semiHidden/>
     <w:unhideWhenUsed/>
   </w:style>
-  <w:style w:type="table" w:default="1" w:styleId="TableNormal">
+  <w:style w:type="table" w:default="1" w:styleId="Tabelanormal">
     <w:name w:val="Normal Table"/>
     <w:uiPriority w:val="99"/>
     <w:semiHidden/>
@@ -7364,13 +7356,13 @@
       </w:tblCellMar>
     </w:tblPr>
   </w:style>
-  <w:style w:type="numbering" w:default="1" w:styleId="NoList">
+  <w:style w:type="numbering" w:default="1" w:styleId="Semlista">
     <w:name w:val="No List"/>
     <w:uiPriority w:val="99"/>
     <w:semiHidden/>
     <w:unhideWhenUsed/>
   </w:style>
-  <w:style w:type="paragraph" w:styleId="Header">
+  <w:style w:type="paragraph" w:styleId="Cabealho">
     <w:name w:val="header"/>
     <w:basedOn w:val="Normal"/>
     <w:semiHidden/>
@@ -7382,7 +7374,7 @@
       </w:tabs>
     </w:pPr>
   </w:style>
-  <w:style w:type="paragraph" w:styleId="Footer">
+  <w:style w:type="paragraph" w:styleId="Rodap">
     <w:name w:val="footer"/>
     <w:basedOn w:val="Normal"/>
     <w:semiHidden/>
@@ -7394,13 +7386,13 @@
       </w:tabs>
     </w:pPr>
   </w:style>
-  <w:style w:type="character" w:styleId="PageNumber">
+  <w:style w:type="character" w:styleId="Nmerodepgina">
     <w:name w:val="page number"/>
-    <w:basedOn w:val="DefaultParagraphFont"/>
+    <w:basedOn w:val="Fontepargpadro"/>
     <w:semiHidden/>
     <w:rsid w:val="00301720"/>
   </w:style>
-  <w:style w:type="paragraph" w:styleId="BodyTextIndent">
+  <w:style w:type="paragraph" w:styleId="Recuodecorpodetexto">
     <w:name w:val="Body Text Indent"/>
     <w:basedOn w:val="Normal"/>
     <w:semiHidden/>
@@ -7428,7 +7420,7 @@
       <w:lang w:val="pt-BR" w:eastAsia="en-US"/>
     </w:rPr>
   </w:style>
-  <w:style w:type="paragraph" w:styleId="BodyText">
+  <w:style w:type="paragraph" w:styleId="Corpodetexto">
     <w:name w:val="Body Text"/>
     <w:basedOn w:val="Normal"/>
     <w:semiHidden/>
@@ -7437,7 +7429,7 @@
       <w:color w:val="0000FF"/>
     </w:rPr>
   </w:style>
-  <w:style w:type="paragraph" w:styleId="TOC1">
+  <w:style w:type="paragraph" w:styleId="Sumrio1">
     <w:name w:val="toc 1"/>
     <w:basedOn w:val="Normal"/>
     <w:next w:val="Normal"/>
@@ -7452,7 +7444,7 @@
       <w:b/>
     </w:rPr>
   </w:style>
-  <w:style w:type="paragraph" w:styleId="TOC2">
+  <w:style w:type="paragraph" w:styleId="Sumrio2">
     <w:name w:val="toc 2"/>
     <w:basedOn w:val="Normal"/>
     <w:next w:val="Normal"/>
@@ -7469,7 +7461,7 @@
       <w:sz w:val="20"/>
     </w:rPr>
   </w:style>
-  <w:style w:type="paragraph" w:styleId="TOC3">
+  <w:style w:type="paragraph" w:styleId="Sumrio3">
     <w:name w:val="toc 3"/>
     <w:basedOn w:val="Normal"/>
     <w:next w:val="Normal"/>
@@ -7485,7 +7477,7 @@
       <w:sz w:val="20"/>
     </w:rPr>
   </w:style>
-  <w:style w:type="paragraph" w:styleId="TOC4">
+  <w:style w:type="paragraph" w:styleId="Sumrio4">
     <w:name w:val="toc 4"/>
     <w:basedOn w:val="Normal"/>
     <w:next w:val="Normal"/>
@@ -7502,7 +7494,7 @@
       <w:sz w:val="18"/>
     </w:rPr>
   </w:style>
-  <w:style w:type="paragraph" w:styleId="TOC5">
+  <w:style w:type="paragraph" w:styleId="Sumrio5">
     <w:name w:val="toc 5"/>
     <w:basedOn w:val="Normal"/>
     <w:next w:val="Normal"/>
@@ -7519,7 +7511,7 @@
       <w:sz w:val="18"/>
     </w:rPr>
   </w:style>
-  <w:style w:type="paragraph" w:styleId="TOC6">
+  <w:style w:type="paragraph" w:styleId="Sumrio6">
     <w:name w:val="toc 6"/>
     <w:basedOn w:val="Normal"/>
     <w:next w:val="Normal"/>
@@ -7536,7 +7528,7 @@
       <w:sz w:val="18"/>
     </w:rPr>
   </w:style>
-  <w:style w:type="paragraph" w:styleId="TOC7">
+  <w:style w:type="paragraph" w:styleId="Sumrio7">
     <w:name w:val="toc 7"/>
     <w:basedOn w:val="Normal"/>
     <w:next w:val="Normal"/>
@@ -7553,7 +7545,7 @@
       <w:sz w:val="18"/>
     </w:rPr>
   </w:style>
-  <w:style w:type="paragraph" w:styleId="TOC8">
+  <w:style w:type="paragraph" w:styleId="Sumrio8">
     <w:name w:val="toc 8"/>
     <w:basedOn w:val="Normal"/>
     <w:next w:val="Normal"/>
@@ -7570,7 +7562,7 @@
       <w:sz w:val="18"/>
     </w:rPr>
   </w:style>
-  <w:style w:type="paragraph" w:styleId="TOC9">
+  <w:style w:type="paragraph" w:styleId="Sumrio9">
     <w:name w:val="toc 9"/>
     <w:basedOn w:val="Normal"/>
     <w:next w:val="Normal"/>
@@ -7589,7 +7581,7 @@
   </w:style>
   <w:style w:type="character" w:styleId="Hyperlink">
     <w:name w:val="Hyperlink"/>
-    <w:basedOn w:val="DefaultParagraphFont"/>
+    <w:basedOn w:val="Fontepargpadro"/>
     <w:semiHidden/>
     <w:rsid w:val="00301720"/>
     <w:rPr>
@@ -7597,9 +7589,9 @@
       <w:u w:val="single"/>
     </w:rPr>
   </w:style>
-  <w:style w:type="character" w:styleId="FollowedHyperlink">
+  <w:style w:type="character" w:styleId="HiperlinkVisitado">
     <w:name w:val="FollowedHyperlink"/>
-    <w:basedOn w:val="DefaultParagraphFont"/>
+    <w:basedOn w:val="Fontepargpadro"/>
     <w:semiHidden/>
     <w:rsid w:val="00301720"/>
     <w:rPr>
@@ -7668,7 +7660,7 @@
       <w:lang w:val="pt-BR"/>
     </w:rPr>
   </w:style>
-  <w:style w:type="paragraph" w:styleId="BodyText2">
+  <w:style w:type="paragraph" w:styleId="Corpodetexto2">
     <w:name w:val="Body Text 2"/>
     <w:basedOn w:val="Normal"/>
     <w:semiHidden/>
@@ -7679,7 +7671,7 @@
       <w:sz w:val="20"/>
     </w:rPr>
   </w:style>
-  <w:style w:type="paragraph" w:styleId="BodyText3">
+  <w:style w:type="paragraph" w:styleId="Corpodetexto3">
     <w:name w:val="Body Text 3"/>
     <w:basedOn w:val="Normal"/>
     <w:semiHidden/>
@@ -7707,7 +7699,7 @@
   <w:style w:type="paragraph" w:customStyle="1" w:styleId="InfoBlue0">
     <w:name w:val="InfoBlue"/>
     <w:basedOn w:val="Normal"/>
-    <w:next w:val="BodyText"/>
+    <w:next w:val="Corpodetexto"/>
     <w:autoRedefine/>
     <w:rsid w:val="00301720"/>
     <w:pPr>
@@ -7734,7 +7726,7 @@
       <w:rFonts w:ascii="Wingdings" w:hAnsi="Wingdings"/>
     </w:rPr>
   </w:style>
-  <w:style w:type="paragraph" w:styleId="BodyTextIndent2">
+  <w:style w:type="paragraph" w:styleId="Recuodecorpodetexto2">
     <w:name w:val="Body Text Indent 2"/>
     <w:basedOn w:val="Normal"/>
     <w:semiHidden/>
@@ -7746,7 +7738,7 @@
       <w:color w:val="0000FF"/>
     </w:rPr>
   </w:style>
-  <w:style w:type="paragraph" w:styleId="DocumentMap">
+  <w:style w:type="paragraph" w:styleId="MapadoDocumento">
     <w:name w:val="Document Map"/>
     <w:basedOn w:val="Normal"/>
     <w:semiHidden/>
@@ -7758,7 +7750,7 @@
       <w:rFonts w:ascii="Tahoma" w:hAnsi="Tahoma" w:cs="Arial (W1)"/>
     </w:rPr>
   </w:style>
-  <w:style w:type="paragraph" w:styleId="BodyTextIndent3">
+  <w:style w:type="paragraph" w:styleId="Recuodecorpodetexto3">
     <w:name w:val="Body Text Indent 3"/>
     <w:basedOn w:val="Normal"/>
     <w:semiHidden/>
@@ -7774,10 +7766,10 @@
       <w:sz w:val="20"/>
     </w:rPr>
   </w:style>
-  <w:style w:type="paragraph" w:styleId="BalloonText">
+  <w:style w:type="paragraph" w:styleId="Textodebalo">
     <w:name w:val="Balloon Text"/>
     <w:basedOn w:val="Normal"/>
-    <w:link w:val="BalloonTextChar"/>
+    <w:link w:val="TextodebaloChar"/>
     <w:uiPriority w:val="99"/>
     <w:semiHidden/>
     <w:unhideWhenUsed/>
@@ -7791,10 +7783,10 @@
       <w:szCs w:val="16"/>
     </w:rPr>
   </w:style>
-  <w:style w:type="character" w:customStyle="1" w:styleId="BalloonTextChar">
+  <w:style w:type="character" w:customStyle="1" w:styleId="TextodebaloChar">
     <w:name w:val="Balloon Text Char"/>
-    <w:basedOn w:val="DefaultParagraphFont"/>
-    <w:link w:val="BalloonText"/>
+    <w:basedOn w:val="Fontepargpadro"/>
+    <w:link w:val="Textodebalo"/>
     <w:uiPriority w:val="99"/>
     <w:semiHidden/>
     <w:rsid w:val="000625BC"/>
@@ -7805,13 +7797,12 @@
       <w:lang w:val="pt-PT"/>
     </w:rPr>
   </w:style>
-  <w:style w:type="table" w:styleId="TableGrid">
+  <w:style w:type="table" w:styleId="Tabelacomgrade">
     <w:name w:val="Table Grid"/>
-    <w:basedOn w:val="TableNormal"/>
+    <w:basedOn w:val="Tabelanormal"/>
     <w:uiPriority w:val="59"/>
     <w:rsid w:val="000625BC"/>
     <w:tblPr>
-      <w:tblInd w:w="0" w:type="dxa"/>
       <w:tblBorders>
         <w:top w:val="single" w:sz="4" w:space="0" w:color="000000" w:themeColor="text1"/>
         <w:left w:val="single" w:sz="4" w:space="0" w:color="000000" w:themeColor="text1"/>
@@ -7820,12 +7811,6 @@
         <w:insideH w:val="single" w:sz="4" w:space="0" w:color="000000" w:themeColor="text1"/>
         <w:insideV w:val="single" w:sz="4" w:space="0" w:color="000000" w:themeColor="text1"/>
       </w:tblBorders>
-      <w:tblCellMar>
-        <w:top w:w="0" w:type="dxa"/>
-        <w:left w:w="108" w:type="dxa"/>
-        <w:bottom w:w="0" w:type="dxa"/>
-        <w:right w:w="108" w:type="dxa"/>
-      </w:tblCellMar>
     </w:tblPr>
   </w:style>
 </w:styles>
@@ -8119,7 +8104,7 @@
 </file>
 
 <file path=customXml/itemProps1.xml><?xml version="1.0" encoding="utf-8"?>
-<ds:datastoreItem xmlns:ds="http://schemas.openxmlformats.org/officeDocument/2006/customXml" ds:itemID="{0834ACB8-6F17-42CD-BC01-0F1E020A7A4B}">
+<ds:datastoreItem xmlns:ds="http://schemas.openxmlformats.org/officeDocument/2006/customXml" ds:itemID="{55A77A96-48F1-4F75-AC63-5D1010A4B7C4}">
   <ds:schemaRefs>
     <ds:schemaRef ds:uri="http://schemas.openxmlformats.org/officeDocument/2006/bibliography"/>
   </ds:schemaRefs>

</xml_diff>